<commit_message>
laatste edit gip Bedrijfsbeheer GIP/GIP_BB Sebastiaan 3.docx
</commit_message>
<xml_diff>
--- a/Bedrijfsbeheer GIP/GIP_BB Sebastiaan 3.docx
+++ b/Bedrijfsbeheer GIP/GIP_BB Sebastiaan 3.docx
@@ -1175,6 +1175,16 @@
             </w:rPr>
             <w:t>Inhoud</w:t>
           </w:r>
+          <w:commentRangeEnd w:id="3"/>
+          <w:r>
+            <w:rPr>
+              <w:rStyle w:val="Verwijzingopmerking"/>
+              <w:rFonts w:asciiTheme="minorHAnsi" w:eastAsiaTheme="minorHAnsi" w:hAnsiTheme="minorHAnsi" w:cstheme="minorBidi"/>
+              <w:color w:val="auto"/>
+              <w:lang w:eastAsia="en-US"/>
+            </w:rPr>
+            <w:commentReference w:id="3"/>
+          </w:r>
           <w:commentRangeEnd w:id="2"/>
           <w:r>
             <w:rPr>
@@ -1184,16 +1194,6 @@
               <w:lang w:eastAsia="en-US"/>
             </w:rPr>
             <w:commentReference w:id="2"/>
-          </w:r>
-          <w:commentRangeEnd w:id="3"/>
-          <w:r>
-            <w:rPr>
-              <w:rStyle w:val="Verwijzingopmerking"/>
-              <w:rFonts w:asciiTheme="minorHAnsi" w:eastAsiaTheme="minorHAnsi" w:hAnsiTheme="minorHAnsi" w:cstheme="minorBidi"/>
-              <w:color w:val="auto"/>
-              <w:lang w:eastAsia="en-US"/>
-            </w:rPr>
-            <w:commentReference w:id="3"/>
           </w:r>
           <w:r>
             <w:rPr>
@@ -2735,6 +2735,8 @@
       <w:r>
         <w:t xml:space="preserve"> .</w:t>
       </w:r>
+      <w:bookmarkStart w:id="15" w:name="_GoBack"/>
+      <w:bookmarkEnd w:id="15"/>
     </w:p>
     <w:p>
       <w:r>
@@ -2804,16 +2806,16 @@
       <w:r>
         <w:t xml:space="preserve"> </w:t>
       </w:r>
-      <w:commentRangeStart w:id="15"/>
+      <w:commentRangeStart w:id="16"/>
       <w:r>
         <w:t>organogram</w:t>
       </w:r>
-      <w:commentRangeEnd w:id="15"/>
+      <w:commentRangeEnd w:id="16"/>
       <w:r>
         <w:rPr>
           <w:rStyle w:val="Verwijzingopmerking"/>
         </w:rPr>
-        <w:commentReference w:id="15"/>
+        <w:commentReference w:id="16"/>
       </w:r>
       <w:r>
         <w:t>.</w:t>
@@ -3081,16 +3083,16 @@
       <w:r>
         <w:t xml:space="preserve">om </w:t>
       </w:r>
-      <w:commentRangeStart w:id="16"/>
+      <w:commentRangeStart w:id="17"/>
       <w:r>
         <w:t>nog</w:t>
       </w:r>
-      <w:commentRangeEnd w:id="16"/>
+      <w:commentRangeEnd w:id="17"/>
       <w:r>
         <w:rPr>
           <w:rStyle w:val="Verwijzingopmerking"/>
         </w:rPr>
-        <w:commentReference w:id="16"/>
+        <w:commentReference w:id="17"/>
       </w:r>
       <w:r>
         <w:t xml:space="preserve"> een facebook pagina op te starten, dit was in enkele uren klaar na wat fotoshop-werk. </w:t>
@@ -3099,16 +3101,16 @@
         <w:br/>
         <w:t xml:space="preserve">Deze </w:t>
       </w:r>
-      <w:commentRangeStart w:id="17"/>
+      <w:commentRangeStart w:id="18"/>
       <w:r>
         <w:t>bevind</w:t>
       </w:r>
-      <w:commentRangeEnd w:id="17"/>
+      <w:commentRangeEnd w:id="18"/>
       <w:r>
         <w:rPr>
           <w:rStyle w:val="Verwijzingopmerking"/>
         </w:rPr>
-        <w:commentReference w:id="17"/>
+        <w:commentReference w:id="18"/>
       </w:r>
       <w:r>
         <w:t>t</w:t>
@@ -3135,16 +3137,16 @@
       <w:r>
         <w:t xml:space="preserve">De goedkeuring van VLAJO voor de keuze van branche en taak was zonder enige problemen verlopen, wij kregen wel de opmerking </w:t>
       </w:r>
-      <w:commentRangeStart w:id="18"/>
+      <w:commentRangeStart w:id="19"/>
       <w:r>
         <w:t>om</w:t>
       </w:r>
-      <w:commentRangeEnd w:id="18"/>
+      <w:commentRangeEnd w:id="19"/>
       <w:r>
         <w:rPr>
           <w:rStyle w:val="Verwijzingopmerking"/>
         </w:rPr>
-        <w:commentReference w:id="18"/>
+        <w:commentReference w:id="19"/>
       </w:r>
       <w:r>
         <w:t xml:space="preserve"> </w:t>
@@ -3165,7 +3167,7 @@
           <w:szCs w:val="32"/>
         </w:rPr>
       </w:pPr>
-      <w:bookmarkStart w:id="19" w:name="_Toc535326937"/>
+      <w:bookmarkStart w:id="20" w:name="_Toc535326937"/>
       <w:r>
         <w:rPr>
           <w:sz w:val="32"/>
@@ -3173,7 +3175,7 @@
         </w:rPr>
         <w:t>Uitvoering</w:t>
       </w:r>
-      <w:bookmarkEnd w:id="19"/>
+      <w:bookmarkEnd w:id="20"/>
     </w:p>
     <w:p/>
     <w:p>
@@ -3201,23 +3203,6 @@
     <w:p>
       <w:r>
         <w:t>Voor de marketingcampagne hebben wij affiches gemaakt alsook een site opgezet. Sociale media is een van de delen waar wij eigenlijk vrij weinig belang aan hebben gehecht. Dit doordat onze klanten hoofdzakelijk lokaal zijn en ook de voorkeur hebben om contact op te nemen via meer formele manieren zoals mail en telefoon.</w:t>
-      </w:r>
-      <w:bookmarkStart w:id="20" w:name="_GoBack"/>
-      <w:bookmarkEnd w:id="20"/>
-    </w:p>
-    <w:p>
-      <w:pPr>
-        <w:rPr>
-          <w:i/>
-        </w:rPr>
-      </w:pPr>
-    </w:p>
-    <w:p>
-      <w:r>
-        <w:rPr>
-          <w:i/>
-        </w:rPr>
-        <w:t>NOG NIET TOEGEVOEGD: prijszetting, opzet marketingcampagne of voeg dit toe bij de uitvoering.</w:t>
       </w:r>
       <w:r>
         <w:br w:type="page"/>
@@ -3890,7 +3875,7 @@
       </w:r>
     </w:p>
   </w:comment>
-  <w:comment w:id="2" w:author="ilse josson" w:date="2018-11-06T08:39:00Z" w:initials="ij">
+  <w:comment w:id="3" w:author="ilse josson" w:date="2018-11-06T08:39:00Z" w:initials="ij">
     <w:p>
       <w:pPr>
         <w:pStyle w:val="Tekstopmerking"/>
@@ -3953,7 +3938,7 @@
       </w:pPr>
     </w:p>
   </w:comment>
-  <w:comment w:id="3" w:author="3ncrypt 404" w:date="2019-01-20T13:06:00Z" w:initials="34">
+  <w:comment w:id="2" w:author="3ncrypt 404" w:date="2019-01-20T13:06:00Z" w:initials="34">
     <w:p>
       <w:pPr>
         <w:pStyle w:val="Tekstopmerking"/>
@@ -4128,7 +4113,7 @@
       </w:r>
     </w:p>
   </w:comment>
-  <w:comment w:id="15" w:author="ilse josson" w:date="2019-01-18T10:58:00Z" w:initials="ij">
+  <w:comment w:id="16" w:author="ilse josson" w:date="2019-01-18T10:58:00Z" w:initials="ij">
     <w:p>
       <w:pPr>
         <w:pStyle w:val="Tekstopmerking"/>
@@ -4141,22 +4126,6 @@
       </w:r>
       <w:r>
         <w:t>Ik zou het organogram onmiddellijk hieronder plaatsen.</w:t>
-      </w:r>
-    </w:p>
-  </w:comment>
-  <w:comment w:id="16" w:author="ilse josson" w:date="2019-01-18T10:59:00Z" w:initials="ij">
-    <w:p>
-      <w:pPr>
-        <w:pStyle w:val="Tekstopmerking"/>
-      </w:pPr>
-      <w:r>
-        <w:rPr>
-          <w:rStyle w:val="Verwijzingopmerking"/>
-        </w:rPr>
-        <w:annotationRef/>
-      </w:r>
-      <w:r>
-        <w:t>Waren om nog</w:t>
       </w:r>
     </w:p>
   </w:comment>
@@ -4171,6 +4140,22 @@
         </w:rPr>
         <w:annotationRef/>
       </w:r>
+      <w:r>
+        <w:t>Waren om nog</w:t>
+      </w:r>
+    </w:p>
+  </w:comment>
+  <w:comment w:id="18" w:author="ilse josson" w:date="2019-01-18T10:59:00Z" w:initials="ij">
+    <w:p>
+      <w:pPr>
+        <w:pStyle w:val="Tekstopmerking"/>
+      </w:pPr>
+      <w:r>
+        <w:rPr>
+          <w:rStyle w:val="Verwijzingopmerking"/>
+        </w:rPr>
+        <w:annotationRef/>
+      </w:r>
       <w:proofErr w:type="spellStart"/>
       <w:r>
         <w:t>bevindT</w:t>
@@ -4181,7 +4166,7 @@
       </w:r>
     </w:p>
   </w:comment>
-  <w:comment w:id="18" w:author="ilse josson" w:date="2019-01-18T11:00:00Z" w:initials="ij">
+  <w:comment w:id="19" w:author="ilse josson" w:date="2019-01-18T11:00:00Z" w:initials="ij">
     <w:p>
       <w:pPr>
         <w:pStyle w:val="Tekstopmerking"/>
@@ -4228,7 +4213,7 @@
   <w15:commentEx w15:paraId="1EB1581C" w15:done="1"/>
   <w15:commentEx w15:paraId="6CDB3F91" w15:done="1"/>
   <w15:commentEx w15:paraId="56570CC3" w15:done="1"/>
-  <w15:commentEx w15:paraId="14DC9E3F" w15:paraIdParent="56570CC3" w15:done="0"/>
+  <w15:commentEx w15:paraId="14DC9E3F" w15:paraIdParent="56570CC3" w15:done="1"/>
   <w15:commentEx w15:paraId="716BC971" w15:done="1"/>
   <w15:commentEx w15:paraId="5336C092" w15:done="1"/>
   <w15:commentEx w15:paraId="47265091" w15:done="1"/>
@@ -5947,7 +5932,7 @@
 </file>
 
 <file path=customXml/itemProps2.xml><?xml version="1.0" encoding="utf-8"?>
-<ds:datastoreItem xmlns:ds="http://schemas.openxmlformats.org/officeDocument/2006/customXml" ds:itemID="{7B274A8C-F3F8-4E95-8960-F076ACA65A41}">
+<ds:datastoreItem xmlns:ds="http://schemas.openxmlformats.org/officeDocument/2006/customXml" ds:itemID="{BF8872CE-793E-42F6-BA8F-162045D4C0F3}">
   <ds:schemaRefs>
     <ds:schemaRef ds:uri="http://schemas.openxmlformats.org/officeDocument/2006/bibliography"/>
   </ds:schemaRefs>

</xml_diff>